<commit_message>
Final JDoc generation and Document to PDF
</commit_message>
<xml_diff>
--- a/Documentation.docx
+++ b/Documentation.docx
@@ -27,7 +27,7 @@
         <w:rPr>
           <w:rFonts w:ascii="Times New Roman" w:hAnsi="Times New Roman" w:cs="Times New Roman"/>
         </w:rPr>
-        <w:t xml:space="preserve">“I </w:t>
+        <w:t xml:space="preserve">I </w:t>
       </w:r>
       <w:r>
         <w:rPr>
@@ -52,7 +52,13 @@
         <w:rPr>
           <w:rFonts w:ascii="Times New Roman" w:hAnsi="Times New Roman" w:cs="Times New Roman"/>
         </w:rPr>
-        <w:t>marks for the assignment rather than the same average mark.”</w:t>
+        <w:t>marks for the assignment rat</w:t>
+      </w:r>
+      <w:r>
+        <w:rPr>
+          <w:rFonts w:ascii="Times New Roman" w:hAnsi="Times New Roman" w:cs="Times New Roman"/>
+        </w:rPr>
+        <w:t>her than the same average mark.</w:t>
       </w:r>
     </w:p>
     <w:p>
@@ -319,15 +325,7 @@
         <w:rPr>
           <w:rFonts w:ascii="Times New Roman" w:hAnsi="Times New Roman" w:cs="Times New Roman"/>
         </w:rPr>
-        <w:t>. Once the l</w:t>
-      </w:r>
-      <w:bookmarkStart w:id="0" w:name="_GoBack"/>
-      <w:bookmarkEnd w:id="0"/>
-      <w:r>
-        <w:rPr>
-          <w:rFonts w:ascii="Times New Roman" w:hAnsi="Times New Roman" w:cs="Times New Roman"/>
-        </w:rPr>
-        <w:t xml:space="preserve">og file is chosen it should be processed and analysed by the rest of the system. </w:t>
+        <w:t xml:space="preserve">. Once the log file is chosen it should be processed and analysed by the rest of the system. </w:t>
       </w:r>
       <w:r>
         <w:rPr>
@@ -1099,6 +1097,84 @@
         <w:t>All error reporting is printed to the Task Report Text Box in the lower Right-hand corner of the GUI. It prints the type of exception that was thrown and the message that was given by the program.</w:t>
       </w:r>
     </w:p>
+    <w:p/>
+    <w:p>
+      <w:r>
+        <w:t>Customer Exception</w:t>
+      </w:r>
+    </w:p>
+    <w:p>
+      <w:r>
+        <w:br w:type="page"/>
+      </w:r>
+    </w:p>
+    <w:p>
+      <w:r>
+        <w:rPr>
+          <w:noProof/>
+        </w:rPr>
+        <w:lastRenderedPageBreak/>
+        <w:drawing>
+          <wp:anchor distT="0" distB="0" distL="114300" distR="114300" simplePos="0" relativeHeight="251659264" behindDoc="0" locked="0" layoutInCell="1" allowOverlap="1">
+            <wp:simplePos x="0" y="0"/>
+            <wp:positionH relativeFrom="margin">
+              <wp:posOffset>16510</wp:posOffset>
+            </wp:positionH>
+            <wp:positionV relativeFrom="paragraph">
+              <wp:posOffset>0</wp:posOffset>
+            </wp:positionV>
+            <wp:extent cx="5731510" cy="4924425"/>
+            <wp:effectExtent l="0" t="0" r="2540" b="9525"/>
+            <wp:wrapSquare wrapText="bothSides"/>
+            <wp:docPr id="9" name="Picture 9"/>
+            <wp:cNvGraphicFramePr>
+              <a:graphicFrameLocks xmlns:a="http://schemas.openxmlformats.org/drawingml/2006/main" noChangeAspect="1"/>
+            </wp:cNvGraphicFramePr>
+            <a:graphic xmlns:a="http://schemas.openxmlformats.org/drawingml/2006/main">
+              <a:graphicData uri="http://schemas.openxmlformats.org/drawingml/2006/picture">
+                <pic:pic xmlns:pic="http://schemas.openxmlformats.org/drawingml/2006/picture">
+                  <pic:nvPicPr>
+                    <pic:cNvPr id="1" name=""/>
+                    <pic:cNvPicPr/>
+                  </pic:nvPicPr>
+                  <pic:blipFill>
+                    <a:blip r:embed="rId12">
+                      <a:extLst>
+                        <a:ext uri="{28A0092B-C50C-407E-A947-70E740481C1C}">
+                          <a14:useLocalDpi xmlns:a14="http://schemas.microsoft.com/office/drawing/2010/main" val="0"/>
+                        </a:ext>
+                      </a:extLst>
+                    </a:blip>
+                    <a:stretch>
+                      <a:fillRect/>
+                    </a:stretch>
+                  </pic:blipFill>
+                  <pic:spPr>
+                    <a:xfrm>
+                      <a:off x="0" y="0"/>
+                      <a:ext cx="5731510" cy="4924425"/>
+                    </a:xfrm>
+                    <a:prstGeom prst="rect">
+                      <a:avLst/>
+                    </a:prstGeom>
+                  </pic:spPr>
+                </pic:pic>
+              </a:graphicData>
+            </a:graphic>
+          </wp:anchor>
+        </w:drawing>
+      </w:r>
+      <w:r>
+        <w:t>PizzaException</w:t>
+      </w:r>
+      <w:bookmarkStart w:id="0" w:name="_GoBack"/>
+      <w:bookmarkEnd w:id="0"/>
+    </w:p>
+    <w:p/>
+    <w:p/>
+    <w:p/>
+    <w:p/>
+    <w:p/>
     <w:sectPr>
       <w:pgSz w:w="11906" w:h="16838"/>
       <w:pgMar w:top="1440" w:right="1440" w:bottom="1440" w:left="1440" w:header="708" w:footer="708" w:gutter="0"/>
@@ -1232,6 +1308,7 @@
     <w:lsdException w:name="HTML Sample" w:semiHidden="1" w:unhideWhenUsed="1"/>
     <w:lsdException w:name="HTML Typewriter" w:semiHidden="1" w:unhideWhenUsed="1"/>
     <w:lsdException w:name="HTML Variable" w:semiHidden="1" w:unhideWhenUsed="1"/>
+    <w:lsdException w:name="Normal Table" w:semiHidden="1" w:unhideWhenUsed="1"/>
     <w:lsdException w:name="annotation subject" w:semiHidden="1" w:unhideWhenUsed="1"/>
     <w:lsdException w:name="No List" w:semiHidden="1" w:unhideWhenUsed="1"/>
     <w:lsdException w:name="Outline List 1" w:semiHidden="1" w:unhideWhenUsed="1"/>
@@ -1276,6 +1353,7 @@
     <w:lsdException w:name="Table Professional" w:semiHidden="1" w:unhideWhenUsed="1"/>
     <w:lsdException w:name="Table Subtle 1" w:semiHidden="1" w:unhideWhenUsed="1"/>
     <w:lsdException w:name="Table Subtle 2" w:semiHidden="1" w:unhideWhenUsed="1"/>
+    <w:lsdException w:name="Table Web 1" w:semiHidden="1" w:unhideWhenUsed="1"/>
     <w:lsdException w:name="Table Web 2" w:semiHidden="1" w:unhideWhenUsed="1"/>
     <w:lsdException w:name="Table Web 3" w:semiHidden="1" w:unhideWhenUsed="1"/>
     <w:lsdException w:name="Balloon Text" w:semiHidden="1" w:unhideWhenUsed="1"/>

</xml_diff>